<commit_message>
Add descriptions of web emulations
</commit_message>
<xml_diff>
--- a/Lab2/Лабораторная_2_Сарипов_Денис_Рустамович_M32061.docx
+++ b/Lab2/Лабораторная_2_Сарипов_Денис_Рустамович_M32061.docx
@@ -648,20 +648,407 @@
       <w:pPr>
         <w:rPr>
           <w:rFonts w:ascii="Times New Roman" w:hAnsi="Times New Roman" w:cs="Times New Roman"/>
+          <w:sz w:val="24"/>
+          <w:szCs w:val="24"/>
+          <w:lang w:val="ru-RU"/>
+        </w:rPr>
+      </w:pPr>
+      <w:r>
+        <w:rPr>
+          <w:rFonts w:ascii="Times New Roman" w:hAnsi="Times New Roman" w:cs="Times New Roman"/>
+          <w:sz w:val="24"/>
+          <w:szCs w:val="24"/>
+          <w:lang w:val="ru-RU"/>
+        </w:rPr>
+        <w:t xml:space="preserve"> </w:t>
+      </w:r>
+      <w:r>
+        <w:rPr>
+          <w:rFonts w:ascii="Times New Roman" w:hAnsi="Times New Roman" w:cs="Times New Roman"/>
+          <w:sz w:val="24"/>
+          <w:szCs w:val="24"/>
+          <w:lang w:val="ru-RU"/>
+        </w:rPr>
+        <w:t xml:space="preserve">Режимы эмуляции сети в </w:t>
+      </w:r>
+      <w:r>
+        <w:rPr>
+          <w:rFonts w:ascii="Times New Roman" w:hAnsi="Times New Roman" w:cs="Times New Roman"/>
+          <w:sz w:val="24"/>
+          <w:szCs w:val="24"/>
+          <w:lang w:val="en-US"/>
+        </w:rPr>
+        <w:t>VirtualBox</w:t>
+      </w:r>
+      <w:r>
+        <w:rPr>
+          <w:rFonts w:ascii="Times New Roman" w:hAnsi="Times New Roman" w:cs="Times New Roman"/>
+          <w:sz w:val="24"/>
+          <w:szCs w:val="24"/>
+          <w:lang w:val="ru-RU"/>
+        </w:rPr>
+        <w:t>:</w:t>
+      </w:r>
+    </w:p>
+    <w:p>
+      <w:pPr>
+        <w:pStyle w:val="a3"/>
+        <w:numPr>
+          <w:ilvl w:val="0"/>
+          <w:numId w:val="7"/>
+        </w:numPr>
+        <w:rPr>
+          <w:rFonts w:ascii="Times New Roman" w:hAnsi="Times New Roman" w:cs="Times New Roman"/>
+          <w:sz w:val="24"/>
+          <w:szCs w:val="24"/>
+          <w:lang w:val="ru-RU"/>
+        </w:rPr>
+      </w:pPr>
+      <w:r>
+        <w:rPr>
+          <w:rFonts w:ascii="Times New Roman" w:hAnsi="Times New Roman" w:cs="Times New Roman"/>
+          <w:b/>
+          <w:bCs/>
+          <w:sz w:val="24"/>
+          <w:szCs w:val="24"/>
+          <w:bdr w:val="none" w:sz="0" w:space="0" w:color="auto" w:frame="1"/>
+          <w:lang w:val="ru-RU"/>
+        </w:rPr>
+        <w:t>NAT</w:t>
+      </w:r>
+      <w:r>
+        <w:rPr>
+          <w:rFonts w:ascii="Times New Roman" w:hAnsi="Times New Roman" w:cs="Times New Roman"/>
+          <w:sz w:val="24"/>
+          <w:szCs w:val="24"/>
+          <w:lang w:val="ru-RU"/>
+        </w:rPr>
+        <w:t xml:space="preserve"> - этот способ используется по умолчанию. Для каждой машины создается отдельная внутренняя локальная сеть, в которой машина получает </w:t>
+      </w:r>
+      <w:proofErr w:type="spellStart"/>
+      <w:r>
+        <w:rPr>
+          <w:rFonts w:ascii="Times New Roman" w:hAnsi="Times New Roman" w:cs="Times New Roman"/>
+          <w:sz w:val="24"/>
+          <w:szCs w:val="24"/>
+          <w:lang w:val="ru-RU"/>
+        </w:rPr>
+        <w:t>ip</w:t>
+      </w:r>
+      <w:proofErr w:type="spellEnd"/>
+      <w:r>
+        <w:rPr>
+          <w:rFonts w:ascii="Times New Roman" w:hAnsi="Times New Roman" w:cs="Times New Roman"/>
+          <w:sz w:val="24"/>
+          <w:szCs w:val="24"/>
+          <w:lang w:val="ru-RU"/>
+        </w:rPr>
+        <w:t xml:space="preserve"> 10.10.0.1. Машина может связаться с интернетом, используя технологию NAT, и вы можете обратиться к машине, используя проброс портов </w:t>
+      </w:r>
+      <w:proofErr w:type="spellStart"/>
+      <w:r>
+        <w:rPr>
+          <w:rFonts w:ascii="Times New Roman" w:hAnsi="Times New Roman" w:cs="Times New Roman"/>
+          <w:sz w:val="24"/>
+          <w:szCs w:val="24"/>
+          <w:lang w:val="ru-RU"/>
+        </w:rPr>
+        <w:t>VirtualBox</w:t>
+      </w:r>
+      <w:proofErr w:type="spellEnd"/>
+      <w:r>
+        <w:rPr>
+          <w:rFonts w:ascii="Times New Roman" w:hAnsi="Times New Roman" w:cs="Times New Roman"/>
+          <w:sz w:val="24"/>
+          <w:szCs w:val="24"/>
+          <w:lang w:val="ru-RU"/>
+        </w:rPr>
+        <w:t>, но если у вас будет две виртуальные машины, то вы уже не сможете между ними так взаимодействовать. И если из основной системы к гостевой можно обратиться, то к основной ни гостевой уже никак не получится;</w:t>
+      </w:r>
+    </w:p>
+    <w:p>
+      <w:pPr>
+        <w:pStyle w:val="a3"/>
+        <w:numPr>
+          <w:ilvl w:val="0"/>
+          <w:numId w:val="7"/>
+        </w:numPr>
+        <w:rPr>
+          <w:rFonts w:ascii="Times New Roman" w:hAnsi="Times New Roman" w:cs="Times New Roman"/>
+          <w:sz w:val="24"/>
+          <w:szCs w:val="24"/>
+          <w:lang w:val="ru-RU"/>
+        </w:rPr>
+      </w:pPr>
+      <w:r>
+        <w:rPr>
+          <w:rFonts w:ascii="Times New Roman" w:hAnsi="Times New Roman" w:cs="Times New Roman"/>
+          <w:b/>
+          <w:bCs/>
+          <w:sz w:val="24"/>
+          <w:szCs w:val="24"/>
+          <w:bdr w:val="none" w:sz="0" w:space="0" w:color="auto" w:frame="1"/>
+          <w:lang w:val="ru-RU"/>
+        </w:rPr>
+        <w:t>Виртуальный адаптер хоста</w:t>
+      </w:r>
+      <w:r>
+        <w:rPr>
+          <w:rFonts w:ascii="Times New Roman" w:hAnsi="Times New Roman" w:cs="Times New Roman"/>
+          <w:sz w:val="24"/>
+          <w:szCs w:val="24"/>
+          <w:lang w:val="ru-RU"/>
+        </w:rPr>
+        <w:t xml:space="preserve"> - создается виртуальный сетевой адаптер, к которому можно подключить несколько виртуальных машин, тем самым объединив их в локальную сеть. Доступа к интернету нет, но зато машины находятся </w:t>
+      </w:r>
+      <w:proofErr w:type="gramStart"/>
+      <w:r>
+        <w:rPr>
+          <w:rFonts w:ascii="Times New Roman" w:hAnsi="Times New Roman" w:cs="Times New Roman"/>
+          <w:sz w:val="24"/>
+          <w:szCs w:val="24"/>
+          <w:lang w:val="ru-RU"/>
+        </w:rPr>
+        <w:t>в одной сети</w:t>
+      </w:r>
+      <w:proofErr w:type="gramEnd"/>
+      <w:r>
+        <w:rPr>
+          <w:rFonts w:ascii="Times New Roman" w:hAnsi="Times New Roman" w:cs="Times New Roman"/>
+          <w:sz w:val="24"/>
+          <w:szCs w:val="24"/>
+          <w:lang w:val="ru-RU"/>
+        </w:rPr>
+        <w:t xml:space="preserve"> и каждая имеет свой </w:t>
+      </w:r>
+      <w:proofErr w:type="spellStart"/>
+      <w:r>
+        <w:rPr>
+          <w:rFonts w:ascii="Times New Roman" w:hAnsi="Times New Roman" w:cs="Times New Roman"/>
+          <w:sz w:val="24"/>
+          <w:szCs w:val="24"/>
+          <w:lang w:val="ru-RU"/>
+        </w:rPr>
+        <w:t>ip</w:t>
+      </w:r>
+      <w:proofErr w:type="spellEnd"/>
+      <w:r>
+        <w:rPr>
+          <w:rFonts w:ascii="Times New Roman" w:hAnsi="Times New Roman" w:cs="Times New Roman"/>
+          <w:sz w:val="24"/>
+          <w:szCs w:val="24"/>
+          <w:lang w:val="ru-RU"/>
+        </w:rPr>
+        <w:t xml:space="preserve"> адрес, теперь они могут взаимодействовать между собой. Основная система тоже доступна по </w:t>
+      </w:r>
+      <w:proofErr w:type="spellStart"/>
+      <w:r>
+        <w:rPr>
+          <w:rFonts w:ascii="Times New Roman" w:hAnsi="Times New Roman" w:cs="Times New Roman"/>
+          <w:sz w:val="24"/>
+          <w:szCs w:val="24"/>
+          <w:lang w:val="ru-RU"/>
+        </w:rPr>
+        <w:t>ip</w:t>
+      </w:r>
+      <w:proofErr w:type="spellEnd"/>
+      <w:r>
+        <w:rPr>
+          <w:rFonts w:ascii="Times New Roman" w:hAnsi="Times New Roman" w:cs="Times New Roman"/>
+          <w:sz w:val="24"/>
+          <w:szCs w:val="24"/>
+          <w:lang w:val="ru-RU"/>
+        </w:rPr>
+        <w:t xml:space="preserve"> 192.168.56.1. Машины доступны не только между собой, но и из основной системы;</w:t>
+      </w:r>
+    </w:p>
+    <w:p>
+      <w:pPr>
+        <w:pStyle w:val="a3"/>
+        <w:numPr>
+          <w:ilvl w:val="0"/>
+          <w:numId w:val="7"/>
+        </w:numPr>
+        <w:rPr>
+          <w:rFonts w:ascii="Times New Roman" w:hAnsi="Times New Roman" w:cs="Times New Roman"/>
+          <w:sz w:val="24"/>
+          <w:szCs w:val="24"/>
+          <w:lang w:val="ru-RU"/>
+        </w:rPr>
+      </w:pPr>
+      <w:r>
+        <w:rPr>
+          <w:rFonts w:ascii="Times New Roman" w:hAnsi="Times New Roman" w:cs="Times New Roman"/>
+          <w:b/>
+          <w:bCs/>
+          <w:sz w:val="24"/>
+          <w:szCs w:val="24"/>
+          <w:bdr w:val="none" w:sz="0" w:space="0" w:color="auto" w:frame="1"/>
+          <w:lang w:val="ru-RU"/>
+        </w:rPr>
+        <w:t>Сетевой мост</w:t>
+      </w:r>
+      <w:r>
+        <w:rPr>
+          <w:rFonts w:ascii="Times New Roman" w:hAnsi="Times New Roman" w:cs="Times New Roman"/>
+          <w:sz w:val="24"/>
+          <w:szCs w:val="24"/>
+          <w:lang w:val="ru-RU"/>
+        </w:rPr>
+        <w:t xml:space="preserve"> - при таком подключении виртуальная машина становится полноценным членом локальной сети, к которой подключена основная система. Машина использует сетевой интерфейс чтобы получить адрес у роутера и становится доступна для других устройств, как и основной компьютер </w:t>
+      </w:r>
+      <w:proofErr w:type="gramStart"/>
+      <w:r>
+        <w:rPr>
+          <w:rFonts w:ascii="Times New Roman" w:hAnsi="Times New Roman" w:cs="Times New Roman"/>
+          <w:sz w:val="24"/>
+          <w:szCs w:val="24"/>
+          <w:lang w:val="ru-RU"/>
+        </w:rPr>
+        <w:t>по своему</w:t>
+      </w:r>
+      <w:proofErr w:type="gramEnd"/>
+      <w:r>
+        <w:rPr>
+          <w:rFonts w:ascii="Times New Roman" w:hAnsi="Times New Roman" w:cs="Times New Roman"/>
+          <w:sz w:val="24"/>
+          <w:szCs w:val="24"/>
+          <w:lang w:val="ru-RU"/>
+        </w:rPr>
+        <w:t xml:space="preserve"> </w:t>
+      </w:r>
+      <w:proofErr w:type="spellStart"/>
+      <w:r>
+        <w:rPr>
+          <w:rFonts w:ascii="Times New Roman" w:hAnsi="Times New Roman" w:cs="Times New Roman"/>
+          <w:sz w:val="24"/>
+          <w:szCs w:val="24"/>
+          <w:lang w:val="ru-RU"/>
+        </w:rPr>
+        <w:t>ip</w:t>
+      </w:r>
+      <w:proofErr w:type="spellEnd"/>
+      <w:r>
+        <w:rPr>
+          <w:rFonts w:ascii="Times New Roman" w:hAnsi="Times New Roman" w:cs="Times New Roman"/>
+          <w:sz w:val="24"/>
+          <w:szCs w:val="24"/>
+          <w:lang w:val="ru-RU"/>
+        </w:rPr>
+        <w:t xml:space="preserve"> адресу.</w:t>
+      </w:r>
+    </w:p>
+    <w:p>
+      <w:pPr>
+        <w:pStyle w:val="a3"/>
+        <w:numPr>
+          <w:ilvl w:val="0"/>
+          <w:numId w:val="7"/>
+        </w:numPr>
+        <w:rPr>
+          <w:rFonts w:ascii="Times New Roman" w:hAnsi="Times New Roman" w:cs="Times New Roman"/>
+          <w:sz w:val="24"/>
+          <w:szCs w:val="24"/>
+          <w:lang w:val="ru-RU"/>
+        </w:rPr>
+      </w:pPr>
+      <w:r>
+        <w:rPr>
+          <w:rFonts w:ascii="Times New Roman" w:hAnsi="Times New Roman" w:cs="Times New Roman"/>
+          <w:b/>
+          <w:bCs/>
+          <w:sz w:val="24"/>
+          <w:szCs w:val="24"/>
+          <w:bdr w:val="none" w:sz="0" w:space="0" w:color="auto" w:frame="1"/>
+          <w:lang w:val="ru-RU"/>
+        </w:rPr>
+        <w:t>Внутренняя сеть</w:t>
+      </w:r>
+      <w:r>
+        <w:rPr>
+          <w:rFonts w:ascii="Times New Roman" w:hAnsi="Times New Roman" w:cs="Times New Roman"/>
+          <w:sz w:val="24"/>
+          <w:szCs w:val="24"/>
+          <w:lang w:val="ru-RU"/>
+        </w:rPr>
+        <w:t> - почти то же самое, что и виртуальный адаптер хоста, только без возможности доступа к виртуальной сети из основной системы, доступа к интернету нет.</w:t>
+      </w:r>
+    </w:p>
+    <w:p>
+      <w:pPr>
+        <w:pStyle w:val="a3"/>
+        <w:numPr>
+          <w:ilvl w:val="0"/>
+          <w:numId w:val="7"/>
+        </w:numPr>
+        <w:rPr>
+          <w:rFonts w:ascii="Times New Roman" w:hAnsi="Times New Roman" w:cs="Times New Roman"/>
+          <w:sz w:val="24"/>
+          <w:szCs w:val="24"/>
+          <w:lang w:val="ru-RU"/>
+        </w:rPr>
+      </w:pPr>
+      <w:r>
+        <w:rPr>
+          <w:rFonts w:ascii="Times New Roman" w:hAnsi="Times New Roman" w:cs="Times New Roman"/>
+          <w:b/>
+          <w:bCs/>
+          <w:sz w:val="24"/>
+          <w:szCs w:val="24"/>
+          <w:bdr w:val="none" w:sz="0" w:space="0" w:color="auto" w:frame="1"/>
+          <w:lang w:val="ru-RU"/>
+        </w:rPr>
+        <w:t>Универсальный драйвер</w:t>
+      </w:r>
+      <w:r>
+        <w:rPr>
+          <w:rFonts w:ascii="Times New Roman" w:hAnsi="Times New Roman" w:cs="Times New Roman"/>
+          <w:sz w:val="24"/>
+          <w:szCs w:val="24"/>
+          <w:lang w:val="ru-RU"/>
+        </w:rPr>
+        <w:t xml:space="preserve"> - позволяет использовать драйвер из расширений </w:t>
+      </w:r>
+      <w:proofErr w:type="spellStart"/>
+      <w:r>
+        <w:rPr>
+          <w:rFonts w:ascii="Times New Roman" w:hAnsi="Times New Roman" w:cs="Times New Roman"/>
+          <w:sz w:val="24"/>
+          <w:szCs w:val="24"/>
+          <w:lang w:val="ru-RU"/>
+        </w:rPr>
+        <w:t>VirtualBox</w:t>
+      </w:r>
+      <w:proofErr w:type="spellEnd"/>
+      <w:r>
+        <w:rPr>
+          <w:rFonts w:ascii="Times New Roman" w:hAnsi="Times New Roman" w:cs="Times New Roman"/>
+          <w:sz w:val="24"/>
+          <w:szCs w:val="24"/>
+          <w:lang w:val="ru-RU"/>
+        </w:rPr>
+        <w:t xml:space="preserve"> для связи между машинами, расположенными на разных физических хостах.</w:t>
+      </w:r>
+    </w:p>
+    <w:p>
+      <w:pPr>
+        <w:rPr>
+          <w:rFonts w:ascii="Times New Roman" w:hAnsi="Times New Roman" w:cs="Times New Roman"/>
           <w:sz w:val="28"/>
           <w:szCs w:val="28"/>
           <w:lang w:val="ru-RU"/>
         </w:rPr>
       </w:pPr>
-      <w:r>
+    </w:p>
+    <w:p>
+      <w:pPr>
         <w:rPr>
           <w:rFonts w:ascii="Times New Roman" w:hAnsi="Times New Roman" w:cs="Times New Roman"/>
           <w:sz w:val="28"/>
           <w:szCs w:val="28"/>
           <w:lang w:val="ru-RU"/>
         </w:rPr>
-        <w:t xml:space="preserve"> </w:t>
-      </w:r>
+      </w:pPr>
     </w:p>
     <w:sectPr>
       <w:pgSz w:w="11906" w:h="16838"/>
@@ -676,6 +1063,354 @@
 <file path=word/numbering.xml><?xml version="1.0" encoding="utf-8"?>
 <w:numbering xmlns:wpc="http://schemas.microsoft.com/office/word/2010/wordprocessingCanvas" xmlns:cx="http://schemas.microsoft.com/office/drawing/2014/chartex" xmlns:cx1="http://schemas.microsoft.com/office/drawing/2015/9/8/chartex" xmlns:cx2="http://schemas.microsoft.com/office/drawing/2015/10/21/chartex" xmlns:cx3="http://schemas.microsoft.com/office/drawing/2016/5/9/chartex" xmlns:cx4="http://schemas.microsoft.com/office/drawing/2016/5/10/chartex" xmlns:cx5="http://schemas.microsoft.com/office/drawing/2016/5/11/chartex" xmlns:cx6="http://schemas.microsoft.com/office/drawing/2016/5/12/chartex" xmlns:cx7="http://schemas.microsoft.com/office/drawing/2016/5/13/chartex" xmlns:cx8="http://schemas.microsoft.com/office/drawing/2016/5/14/chartex" xmlns:mc="http://schemas.openxmlformats.org/markup-compatibility/2006" xmlns:aink="http://schemas.microsoft.com/office/drawing/2016/ink" xmlns:am3d="http://schemas.microsoft.com/office/drawing/2017/model3d" xmlns:o="urn:schemas-microsoft-com:office:office" xmlns:r="http://schemas.openxmlformats.org/officeDocument/2006/relationships" xmlns:m="http://schemas.openxmlformats.org/officeDocument/2006/math" xmlns:v="urn:schemas-microsoft-com:vml" xmlns:wp14="http://schemas.microsoft.com/office/word/2010/wordprocessingDrawing" xmlns:wp="http://schemas.openxmlformats.org/drawingml/2006/wordprocessingDrawing" xmlns:w10="urn:schemas-microsoft-com:office:word" xmlns:w="http://schemas.openxmlformats.org/wordprocessingml/2006/main" xmlns:w14="http://schemas.microsoft.com/office/word/2010/wordml" xmlns:w15="http://schemas.microsoft.com/office/word/2012/wordml" xmlns:w16cex="http://schemas.microsoft.com/office/word/2018/wordml/cex" xmlns:w16cid="http://schemas.microsoft.com/office/word/2016/wordml/cid" xmlns:w16="http://schemas.microsoft.com/office/word/2018/wordml" xmlns:w16se="http://schemas.microsoft.com/office/word/2015/wordml/symex" xmlns:wpg="http://schemas.microsoft.com/office/word/2010/wordprocessingGroup" xmlns:wpi="http://schemas.microsoft.com/office/word/2010/wordprocessingInk" xmlns:wne="http://schemas.microsoft.com/office/word/2006/wordml" xmlns:wps="http://schemas.microsoft.com/office/word/2010/wordprocessingShape" mc:Ignorable="w14 w15 w16se w16cid w16 w16cex wp14">
   <w:abstractNum w:abstractNumId="0" w15:restartNumberingAfterBreak="0">
+    <w:nsid w:val="0CE96E85"/>
+    <w:multiLevelType w:val="multilevel"/>
+    <w:tmpl w:val="6406BE44"/>
+    <w:lvl w:ilvl="0">
+      <w:start w:val="1"/>
+      <w:numFmt w:val="bullet"/>
+      <w:lvlText w:val=""/>
+      <w:lvlJc w:val="left"/>
+      <w:pPr>
+        <w:tabs>
+          <w:tab w:val="num" w:pos="720"/>
+        </w:tabs>
+        <w:ind w:left="720" w:hanging="360"/>
+      </w:pPr>
+      <w:rPr>
+        <w:rFonts w:ascii="Wingdings" w:hAnsi="Wingdings" w:hint="default"/>
+        <w:sz w:val="20"/>
+      </w:rPr>
+    </w:lvl>
+    <w:lvl w:ilvl="1" w:tentative="1">
+      <w:start w:val="1"/>
+      <w:numFmt w:val="bullet"/>
+      <w:lvlText w:val=""/>
+      <w:lvlJc w:val="left"/>
+      <w:pPr>
+        <w:tabs>
+          <w:tab w:val="num" w:pos="1440"/>
+        </w:tabs>
+        <w:ind w:left="1440" w:hanging="360"/>
+      </w:pPr>
+      <w:rPr>
+        <w:rFonts w:ascii="Wingdings" w:hAnsi="Wingdings" w:hint="default"/>
+        <w:sz w:val="20"/>
+      </w:rPr>
+    </w:lvl>
+    <w:lvl w:ilvl="2" w:tentative="1">
+      <w:start w:val="1"/>
+      <w:numFmt w:val="bullet"/>
+      <w:lvlText w:val=""/>
+      <w:lvlJc w:val="left"/>
+      <w:pPr>
+        <w:tabs>
+          <w:tab w:val="num" w:pos="2160"/>
+        </w:tabs>
+        <w:ind w:left="2160" w:hanging="360"/>
+      </w:pPr>
+      <w:rPr>
+        <w:rFonts w:ascii="Wingdings" w:hAnsi="Wingdings" w:hint="default"/>
+        <w:sz w:val="20"/>
+      </w:rPr>
+    </w:lvl>
+    <w:lvl w:ilvl="3" w:tentative="1">
+      <w:start w:val="1"/>
+      <w:numFmt w:val="bullet"/>
+      <w:lvlText w:val=""/>
+      <w:lvlJc w:val="left"/>
+      <w:pPr>
+        <w:tabs>
+          <w:tab w:val="num" w:pos="2880"/>
+        </w:tabs>
+        <w:ind w:left="2880" w:hanging="360"/>
+      </w:pPr>
+      <w:rPr>
+        <w:rFonts w:ascii="Wingdings" w:hAnsi="Wingdings" w:hint="default"/>
+        <w:sz w:val="20"/>
+      </w:rPr>
+    </w:lvl>
+    <w:lvl w:ilvl="4" w:tentative="1">
+      <w:start w:val="1"/>
+      <w:numFmt w:val="bullet"/>
+      <w:lvlText w:val=""/>
+      <w:lvlJc w:val="left"/>
+      <w:pPr>
+        <w:tabs>
+          <w:tab w:val="num" w:pos="3600"/>
+        </w:tabs>
+        <w:ind w:left="3600" w:hanging="360"/>
+      </w:pPr>
+      <w:rPr>
+        <w:rFonts w:ascii="Wingdings" w:hAnsi="Wingdings" w:hint="default"/>
+        <w:sz w:val="20"/>
+      </w:rPr>
+    </w:lvl>
+    <w:lvl w:ilvl="5" w:tentative="1">
+      <w:start w:val="1"/>
+      <w:numFmt w:val="bullet"/>
+      <w:lvlText w:val=""/>
+      <w:lvlJc w:val="left"/>
+      <w:pPr>
+        <w:tabs>
+          <w:tab w:val="num" w:pos="4320"/>
+        </w:tabs>
+        <w:ind w:left="4320" w:hanging="360"/>
+      </w:pPr>
+      <w:rPr>
+        <w:rFonts w:ascii="Wingdings" w:hAnsi="Wingdings" w:hint="default"/>
+        <w:sz w:val="20"/>
+      </w:rPr>
+    </w:lvl>
+    <w:lvl w:ilvl="6" w:tentative="1">
+      <w:start w:val="1"/>
+      <w:numFmt w:val="bullet"/>
+      <w:lvlText w:val=""/>
+      <w:lvlJc w:val="left"/>
+      <w:pPr>
+        <w:tabs>
+          <w:tab w:val="num" w:pos="5040"/>
+        </w:tabs>
+        <w:ind w:left="5040" w:hanging="360"/>
+      </w:pPr>
+      <w:rPr>
+        <w:rFonts w:ascii="Wingdings" w:hAnsi="Wingdings" w:hint="default"/>
+        <w:sz w:val="20"/>
+      </w:rPr>
+    </w:lvl>
+    <w:lvl w:ilvl="7" w:tentative="1">
+      <w:start w:val="1"/>
+      <w:numFmt w:val="bullet"/>
+      <w:lvlText w:val=""/>
+      <w:lvlJc w:val="left"/>
+      <w:pPr>
+        <w:tabs>
+          <w:tab w:val="num" w:pos="5760"/>
+        </w:tabs>
+        <w:ind w:left="5760" w:hanging="360"/>
+      </w:pPr>
+      <w:rPr>
+        <w:rFonts w:ascii="Wingdings" w:hAnsi="Wingdings" w:hint="default"/>
+        <w:sz w:val="20"/>
+      </w:rPr>
+    </w:lvl>
+    <w:lvl w:ilvl="8" w:tentative="1">
+      <w:start w:val="1"/>
+      <w:numFmt w:val="bullet"/>
+      <w:lvlText w:val=""/>
+      <w:lvlJc w:val="left"/>
+      <w:pPr>
+        <w:tabs>
+          <w:tab w:val="num" w:pos="6480"/>
+        </w:tabs>
+        <w:ind w:left="6480" w:hanging="360"/>
+      </w:pPr>
+      <w:rPr>
+        <w:rFonts w:ascii="Wingdings" w:hAnsi="Wingdings" w:hint="default"/>
+        <w:sz w:val="20"/>
+      </w:rPr>
+    </w:lvl>
+  </w:abstractNum>
+  <w:abstractNum w:abstractNumId="1" w15:restartNumberingAfterBreak="0">
+    <w:nsid w:val="11703264"/>
+    <w:multiLevelType w:val="hybridMultilevel"/>
+    <w:tmpl w:val="B066B328"/>
+    <w:lvl w:ilvl="0" w:tplc="0419000F">
+      <w:start w:val="1"/>
+      <w:numFmt w:val="decimal"/>
+      <w:lvlText w:val="%1."/>
+      <w:lvlJc w:val="left"/>
+      <w:pPr>
+        <w:ind w:left="720" w:hanging="360"/>
+      </w:pPr>
+    </w:lvl>
+    <w:lvl w:ilvl="1" w:tplc="04190019" w:tentative="1">
+      <w:start w:val="1"/>
+      <w:numFmt w:val="lowerLetter"/>
+      <w:lvlText w:val="%2."/>
+      <w:lvlJc w:val="left"/>
+      <w:pPr>
+        <w:ind w:left="1440" w:hanging="360"/>
+      </w:pPr>
+    </w:lvl>
+    <w:lvl w:ilvl="2" w:tplc="0419001B" w:tentative="1">
+      <w:start w:val="1"/>
+      <w:numFmt w:val="lowerRoman"/>
+      <w:lvlText w:val="%3."/>
+      <w:lvlJc w:val="right"/>
+      <w:pPr>
+        <w:ind w:left="2160" w:hanging="180"/>
+      </w:pPr>
+    </w:lvl>
+    <w:lvl w:ilvl="3" w:tplc="0419000F" w:tentative="1">
+      <w:start w:val="1"/>
+      <w:numFmt w:val="decimal"/>
+      <w:lvlText w:val="%4."/>
+      <w:lvlJc w:val="left"/>
+      <w:pPr>
+        <w:ind w:left="2880" w:hanging="360"/>
+      </w:pPr>
+    </w:lvl>
+    <w:lvl w:ilvl="4" w:tplc="04190019" w:tentative="1">
+      <w:start w:val="1"/>
+      <w:numFmt w:val="lowerLetter"/>
+      <w:lvlText w:val="%5."/>
+      <w:lvlJc w:val="left"/>
+      <w:pPr>
+        <w:ind w:left="3600" w:hanging="360"/>
+      </w:pPr>
+    </w:lvl>
+    <w:lvl w:ilvl="5" w:tplc="0419001B" w:tentative="1">
+      <w:start w:val="1"/>
+      <w:numFmt w:val="lowerRoman"/>
+      <w:lvlText w:val="%6."/>
+      <w:lvlJc w:val="right"/>
+      <w:pPr>
+        <w:ind w:left="4320" w:hanging="180"/>
+      </w:pPr>
+    </w:lvl>
+    <w:lvl w:ilvl="6" w:tplc="0419000F" w:tentative="1">
+      <w:start w:val="1"/>
+      <w:numFmt w:val="decimal"/>
+      <w:lvlText w:val="%7."/>
+      <w:lvlJc w:val="left"/>
+      <w:pPr>
+        <w:ind w:left="5040" w:hanging="360"/>
+      </w:pPr>
+    </w:lvl>
+    <w:lvl w:ilvl="7" w:tplc="04190019" w:tentative="1">
+      <w:start w:val="1"/>
+      <w:numFmt w:val="lowerLetter"/>
+      <w:lvlText w:val="%8."/>
+      <w:lvlJc w:val="left"/>
+      <w:pPr>
+        <w:ind w:left="5760" w:hanging="360"/>
+      </w:pPr>
+    </w:lvl>
+    <w:lvl w:ilvl="8" w:tplc="0419001B" w:tentative="1">
+      <w:start w:val="1"/>
+      <w:numFmt w:val="lowerRoman"/>
+      <w:lvlText w:val="%9."/>
+      <w:lvlJc w:val="right"/>
+      <w:pPr>
+        <w:ind w:left="6480" w:hanging="180"/>
+      </w:pPr>
+    </w:lvl>
+  </w:abstractNum>
+  <w:abstractNum w:abstractNumId="2" w15:restartNumberingAfterBreak="0">
+    <w:nsid w:val="19E75A69"/>
+    <w:multiLevelType w:val="hybridMultilevel"/>
+    <w:tmpl w:val="4A40D0CE"/>
+    <w:lvl w:ilvl="0" w:tplc="04190001">
+      <w:start w:val="1"/>
+      <w:numFmt w:val="bullet"/>
+      <w:lvlText w:val=""/>
+      <w:lvlJc w:val="left"/>
+      <w:pPr>
+        <w:ind w:left="720" w:hanging="360"/>
+      </w:pPr>
+      <w:rPr>
+        <w:rFonts w:ascii="Symbol" w:hAnsi="Symbol" w:hint="default"/>
+      </w:rPr>
+    </w:lvl>
+    <w:lvl w:ilvl="1" w:tplc="04190003" w:tentative="1">
+      <w:start w:val="1"/>
+      <w:numFmt w:val="bullet"/>
+      <w:lvlText w:val="o"/>
+      <w:lvlJc w:val="left"/>
+      <w:pPr>
+        <w:ind w:left="1440" w:hanging="360"/>
+      </w:pPr>
+      <w:rPr>
+        <w:rFonts w:ascii="Courier New" w:hAnsi="Courier New" w:cs="Courier New" w:hint="default"/>
+      </w:rPr>
+    </w:lvl>
+    <w:lvl w:ilvl="2" w:tplc="04190005" w:tentative="1">
+      <w:start w:val="1"/>
+      <w:numFmt w:val="bullet"/>
+      <w:lvlText w:val=""/>
+      <w:lvlJc w:val="left"/>
+      <w:pPr>
+        <w:ind w:left="2160" w:hanging="360"/>
+      </w:pPr>
+      <w:rPr>
+        <w:rFonts w:ascii="Wingdings" w:hAnsi="Wingdings" w:hint="default"/>
+      </w:rPr>
+    </w:lvl>
+    <w:lvl w:ilvl="3" w:tplc="04190001" w:tentative="1">
+      <w:start w:val="1"/>
+      <w:numFmt w:val="bullet"/>
+      <w:lvlText w:val=""/>
+      <w:lvlJc w:val="left"/>
+      <w:pPr>
+        <w:ind w:left="2880" w:hanging="360"/>
+      </w:pPr>
+      <w:rPr>
+        <w:rFonts w:ascii="Symbol" w:hAnsi="Symbol" w:hint="default"/>
+      </w:rPr>
+    </w:lvl>
+    <w:lvl w:ilvl="4" w:tplc="04190003" w:tentative="1">
+      <w:start w:val="1"/>
+      <w:numFmt w:val="bullet"/>
+      <w:lvlText w:val="o"/>
+      <w:lvlJc w:val="left"/>
+      <w:pPr>
+        <w:ind w:left="3600" w:hanging="360"/>
+      </w:pPr>
+      <w:rPr>
+        <w:rFonts w:ascii="Courier New" w:hAnsi="Courier New" w:cs="Courier New" w:hint="default"/>
+      </w:rPr>
+    </w:lvl>
+    <w:lvl w:ilvl="5" w:tplc="04190005" w:tentative="1">
+      <w:start w:val="1"/>
+      <w:numFmt w:val="bullet"/>
+      <w:lvlText w:val=""/>
+      <w:lvlJc w:val="left"/>
+      <w:pPr>
+        <w:ind w:left="4320" w:hanging="360"/>
+      </w:pPr>
+      <w:rPr>
+        <w:rFonts w:ascii="Wingdings" w:hAnsi="Wingdings" w:hint="default"/>
+      </w:rPr>
+    </w:lvl>
+    <w:lvl w:ilvl="6" w:tplc="04190001" w:tentative="1">
+      <w:start w:val="1"/>
+      <w:numFmt w:val="bullet"/>
+      <w:lvlText w:val=""/>
+      <w:lvlJc w:val="left"/>
+      <w:pPr>
+        <w:ind w:left="5040" w:hanging="360"/>
+      </w:pPr>
+      <w:rPr>
+        <w:rFonts w:ascii="Symbol" w:hAnsi="Symbol" w:hint="default"/>
+      </w:rPr>
+    </w:lvl>
+    <w:lvl w:ilvl="7" w:tplc="04190003" w:tentative="1">
+      <w:start w:val="1"/>
+      <w:numFmt w:val="bullet"/>
+      <w:lvlText w:val="o"/>
+      <w:lvlJc w:val="left"/>
+      <w:pPr>
+        <w:ind w:left="5760" w:hanging="360"/>
+      </w:pPr>
+      <w:rPr>
+        <w:rFonts w:ascii="Courier New" w:hAnsi="Courier New" w:cs="Courier New" w:hint="default"/>
+      </w:rPr>
+    </w:lvl>
+    <w:lvl w:ilvl="8" w:tplc="04190005" w:tentative="1">
+      <w:start w:val="1"/>
+      <w:numFmt w:val="bullet"/>
+      <w:lvlText w:val=""/>
+      <w:lvlJc w:val="left"/>
+      <w:pPr>
+        <w:ind w:left="6480" w:hanging="360"/>
+      </w:pPr>
+      <w:rPr>
+        <w:rFonts w:ascii="Wingdings" w:hAnsi="Wingdings" w:hint="default"/>
+      </w:rPr>
+    </w:lvl>
+  </w:abstractNum>
+  <w:abstractNum w:abstractNumId="3" w15:restartNumberingAfterBreak="0">
     <w:nsid w:val="3DB03930"/>
     <w:multiLevelType w:val="hybridMultilevel"/>
     <w:tmpl w:val="3AE61636"/>
@@ -766,7 +1501,7 @@
       </w:pPr>
     </w:lvl>
   </w:abstractNum>
-  <w:abstractNum w:abstractNumId="1" w15:restartNumberingAfterBreak="0">
+  <w:abstractNum w:abstractNumId="4" w15:restartNumberingAfterBreak="0">
     <w:nsid w:val="6FF67723"/>
     <w:multiLevelType w:val="hybridMultilevel"/>
     <w:tmpl w:val="8C562E1C"/>
@@ -857,7 +1592,7 @@
       </w:pPr>
     </w:lvl>
   </w:abstractNum>
-  <w:abstractNum w:abstractNumId="2" w15:restartNumberingAfterBreak="0">
+  <w:abstractNum w:abstractNumId="5" w15:restartNumberingAfterBreak="0">
     <w:nsid w:val="709F4EF3"/>
     <w:multiLevelType w:val="hybridMultilevel"/>
     <w:tmpl w:val="148E0970"/>
@@ -943,7 +1678,7 @@
       </w:pPr>
     </w:lvl>
   </w:abstractNum>
-  <w:abstractNum w:abstractNumId="3" w15:restartNumberingAfterBreak="0">
+  <w:abstractNum w:abstractNumId="6" w15:restartNumberingAfterBreak="0">
     <w:nsid w:val="7DD8192E"/>
     <w:multiLevelType w:val="hybridMultilevel"/>
     <w:tmpl w:val="74A2C790"/>
@@ -1033,16 +1768,25 @@
     </w:lvl>
   </w:abstractNum>
   <w:num w:numId="1">
-    <w:abstractNumId w:val="1"/>
+    <w:abstractNumId w:val="4"/>
   </w:num>
   <w:num w:numId="2">
+    <w:abstractNumId w:val="5"/>
+  </w:num>
+  <w:num w:numId="3">
+    <w:abstractNumId w:val="3"/>
+  </w:num>
+  <w:num w:numId="4">
+    <w:abstractNumId w:val="6"/>
+  </w:num>
+  <w:num w:numId="5">
+    <w:abstractNumId w:val="0"/>
+  </w:num>
+  <w:num w:numId="6">
     <w:abstractNumId w:val="2"/>
   </w:num>
-  <w:num w:numId="3">
-    <w:abstractNumId w:val="0"/>
-  </w:num>
-  <w:num w:numId="4">
-    <w:abstractNumId w:val="3"/>
+  <w:num w:numId="7">
+    <w:abstractNumId w:val="1"/>
   </w:num>
 </w:numbering>
 </file>
@@ -1515,6 +2259,17 @@
       <w:shd w:val="clear" w:color="auto" w:fill="E1DFDD"/>
     </w:rPr>
   </w:style>
+  <w:style w:type="character" w:styleId="a6">
+    <w:name w:val="Strong"/>
+    <w:basedOn w:val="a0"/>
+    <w:uiPriority w:val="22"/>
+    <w:qFormat/>
+    <w:rsid w:val="00470542"/>
+    <w:rPr>
+      <w:b/>
+      <w:bCs/>
+    </w:rPr>
+  </w:style>
 </w:styles>
 </file>
 

</xml_diff>